<commit_message>
All setup code is done
</commit_message>
<xml_diff>
--- a/Lab3/NetworkDrawings/DeepNetwork1.docx
+++ b/Lab3/NetworkDrawings/DeepNetwork1.docx
@@ -64,7 +64,7 @@
           </mc:Choice>
           <mc:Fallback>
             <w:pict>
-              <v:shapetype w14:anchorId="679D1308" id="_x0000_t32" coordsize="21600,21600" o:spt="32" o:oned="t" path="m0,0l21600,21600e" filled="f">
+              <v:shapetype w14:anchorId="49E11D19" id="_x0000_t32" coordsize="21600,21600" o:spt="32" o:oned="t" path="m0,0l21600,21600e" filled="f">
                 <v:path arrowok="t" fillok="f" o:connecttype="none"/>
                 <o:lock v:ext="edit" shapetype="t"/>
               </v:shapetype>
@@ -253,7 +253,7 @@
           </mc:Choice>
           <mc:Fallback>
             <w:pict>
-              <v:rect w14:anchorId="307EB3AF" id="Rectangle_x0020_13" o:spid="_x0000_s1026" style="position:absolute;margin-left:505.15pt;margin-top:189.6pt;width:24.05pt;height:108.2pt;z-index:251678720;visibility:visible;mso-wrap-style:square;mso-width-percent:0;mso-height-percent:0;mso-wrap-distance-left:9pt;mso-wrap-distance-top:0;mso-wrap-distance-right:9pt;mso-wrap-distance-bottom:0;mso-position-horizontal:absolute;mso-position-horizontal-relative:text;mso-position-vertical:absolute;mso-position-vertical-relative:text;mso-width-percent:0;mso-height-percent:0;mso-width-relative:margin;mso-height-relative:margin;v-text-anchor:middle" o:gfxdata="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" fillcolor="#5b9bd5 [3204]" strokecolor="#1f4d78 [1604]" strokeweight="1pt">
+              <v:rect w14:anchorId="1F4D42F7" id="Rectangle_x0020_13" o:spid="_x0000_s1026" style="position:absolute;margin-left:505.15pt;margin-top:189.6pt;width:24.05pt;height:108.2pt;z-index:251678720;visibility:visible;mso-wrap-style:square;mso-width-percent:0;mso-height-percent:0;mso-wrap-distance-left:9pt;mso-wrap-distance-top:0;mso-wrap-distance-right:9pt;mso-wrap-distance-bottom:0;mso-position-horizontal:absolute;mso-position-horizontal-relative:text;mso-position-vertical:absolute;mso-position-vertical-relative:text;mso-width-percent:0;mso-height-percent:0;mso-width-relative:margin;mso-height-relative:margin;v-text-anchor:middle" o:gfxdata="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" fillcolor="#5b9bd5 [3204]" strokecolor="#1f4d78 [1604]" strokeweight="1pt">
                 <w10:wrap type="through"/>
               </v:rect>
             </w:pict>
@@ -422,7 +422,7 @@
           </mc:Choice>
           <mc:Fallback>
             <w:pict>
-              <v:shape w14:anchorId="42D64664" id="Straight_x0020_Arrow_x0020_Connector_x0020_23" o:spid="_x0000_s1026" type="#_x0000_t32" style="position:absolute;margin-left:409.05pt;margin-top:144.2pt;width:84.05pt;height:72.2pt;z-index:251692032;visibility:visible;mso-wrap-style:square;mso-width-percent:0;mso-height-percent:0;mso-wrap-distance-left:9pt;mso-wrap-distance-top:0;mso-wrap-distance-right:9pt;mso-wrap-distance-bottom:0;mso-position-horizontal:absolute;mso-position-horizontal-relative:text;mso-position-vertical:absolute;mso-position-vertical-relative:text;mso-width-percent:0;mso-height-percent:0;mso-width-relative:margin;mso-height-relative:margin" o:gfxdata="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" strokecolor="#5b9bd5 [3204]" strokeweight=".5pt">
+              <v:shape w14:anchorId="70EF3867" id="Straight_x0020_Arrow_x0020_Connector_x0020_23" o:spid="_x0000_s1026" type="#_x0000_t32" style="position:absolute;margin-left:409.05pt;margin-top:144.2pt;width:84.05pt;height:72.2pt;z-index:251692032;visibility:visible;mso-wrap-style:square;mso-width-percent:0;mso-height-percent:0;mso-wrap-distance-left:9pt;mso-wrap-distance-top:0;mso-wrap-distance-right:9pt;mso-wrap-distance-bottom:0;mso-position-horizontal:absolute;mso-position-horizontal-relative:text;mso-position-vertical:absolute;mso-position-vertical-relative:text;mso-width-percent:0;mso-height-percent:0;mso-width-relative:margin;mso-height-relative:margin" o:gfxdata="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" strokecolor="#5b9bd5 [3204]" strokeweight=".5pt">
                 <v:stroke endarrow="block" joinstyle="miter"/>
               </v:shape>
             </w:pict>
@@ -488,7 +488,7 @@
           </mc:Choice>
           <mc:Fallback>
             <w:pict>
-              <v:shape w14:anchorId="1A0CA49B" id="Straight_x0020_Arrow_x0020_Connector_x0020_22" o:spid="_x0000_s1026" type="#_x0000_t32" style="position:absolute;margin-left:337.05pt;margin-top:333.2pt;width:30pt;height:0;z-index:251689984;visibility:visible;mso-wrap-style:square;mso-wrap-distance-left:9pt;mso-wrap-distance-top:0;mso-wrap-distance-right:9pt;mso-wrap-distance-bottom:0;mso-position-horizontal:absolute;mso-position-horizontal-relative:text;mso-position-vertical:absolute;mso-position-vertical-relative:text" o:gfxdata="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" strokecolor="#5b9bd5 [3204]" strokeweight=".5pt">
+              <v:shape w14:anchorId="3F93EC19" id="Straight_x0020_Arrow_x0020_Connector_x0020_22" o:spid="_x0000_s1026" type="#_x0000_t32" style="position:absolute;margin-left:337.05pt;margin-top:333.2pt;width:30pt;height:0;z-index:251689984;visibility:visible;mso-wrap-style:square;mso-wrap-distance-left:9pt;mso-wrap-distance-top:0;mso-wrap-distance-right:9pt;mso-wrap-distance-bottom:0;mso-position-horizontal:absolute;mso-position-horizontal-relative:text;mso-position-vertical:absolute;mso-position-vertical-relative:text" o:gfxdata="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" strokecolor="#5b9bd5 [3204]" strokeweight=".5pt">
                 <v:stroke endarrow="block" joinstyle="miter"/>
               </v:shape>
             </w:pict>
@@ -554,7 +554,7 @@
           </mc:Choice>
           <mc:Fallback>
             <w:pict>
-              <v:shape w14:anchorId="371543F9" id="Straight_x0020_Arrow_x0020_Connector_x0020_21" o:spid="_x0000_s1026" type="#_x0000_t32" style="position:absolute;margin-left:337.05pt;margin-top:144.2pt;width:30pt;height:0;z-index:251687936;visibility:visible;mso-wrap-style:square;mso-wrap-distance-left:9pt;mso-wrap-distance-top:0;mso-wrap-distance-right:9pt;mso-wrap-distance-bottom:0;mso-position-horizontal:absolute;mso-position-horizontal-relative:text;mso-position-vertical:absolute;mso-position-vertical-relative:text" o:gfxdata="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" strokecolor="#5b9bd5 [3204]" strokeweight=".5pt">
+              <v:shape w14:anchorId="18B59A99" id="Straight_x0020_Arrow_x0020_Connector_x0020_21" o:spid="_x0000_s1026" type="#_x0000_t32" style="position:absolute;margin-left:337.05pt;margin-top:144.2pt;width:30pt;height:0;z-index:251687936;visibility:visible;mso-wrap-style:square;mso-wrap-distance-left:9pt;mso-wrap-distance-top:0;mso-wrap-distance-right:9pt;mso-wrap-distance-bottom:0;mso-position-horizontal:absolute;mso-position-horizontal-relative:text;mso-position-vertical:absolute;mso-position-vertical-relative:text" o:gfxdata="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" strokecolor="#5b9bd5 [3204]" strokeweight=".5pt">
                 <v:stroke endarrow="block" joinstyle="miter"/>
               </v:shape>
             </w:pict>
@@ -638,7 +638,7 @@
           </mc:Choice>
           <mc:Fallback>
             <w:pict>
-              <v:rect w14:anchorId="2EE94C76" id="Rectangle_x0020_19" o:spid="_x0000_s1026" style="position:absolute;margin-left:372.8pt;margin-top:279.2pt;width:24.05pt;height:108.2pt;z-index:251685888;visibility:visible;mso-wrap-style:square;mso-width-percent:0;mso-height-percent:0;mso-wrap-distance-left:9pt;mso-wrap-distance-top:0;mso-wrap-distance-right:9pt;mso-wrap-distance-bottom:0;mso-position-horizontal:absolute;mso-position-horizontal-relative:text;mso-position-vertical:absolute;mso-position-vertical-relative:text;mso-width-percent:0;mso-height-percent:0;mso-width-relative:margin;mso-height-relative:margin;v-text-anchor:middle" o:gfxdata="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" fillcolor="#5b9bd5 [3204]" strokecolor="#1f4d78 [1604]" strokeweight="1pt">
+              <v:rect w14:anchorId="5D239C95" id="Rectangle_x0020_19" o:spid="_x0000_s1026" style="position:absolute;margin-left:372.8pt;margin-top:279.2pt;width:24.05pt;height:108.2pt;z-index:251685888;visibility:visible;mso-wrap-style:square;mso-width-percent:0;mso-height-percent:0;mso-wrap-distance-left:9pt;mso-wrap-distance-top:0;mso-wrap-distance-right:9pt;mso-wrap-distance-bottom:0;mso-position-horizontal:absolute;mso-position-horizontal-relative:text;mso-position-vertical:absolute;mso-position-vertical-relative:text;mso-width-percent:0;mso-height-percent:0;mso-width-relative:margin;mso-height-relative:margin;v-text-anchor:middle" o:gfxdata="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" fillcolor="#5b9bd5 [3204]" strokecolor="#1f4d78 [1604]" strokeweight="1pt">
                 <w10:wrap type="through"/>
               </v:rect>
             </w:pict>
@@ -700,11 +700,9 @@
                       <wps:txbx>
                         <w:txbxContent>
                           <w:p>
-                            <w:proofErr w:type="spellStart"/>
                             <w:r>
                               <w:t>Tanh</w:t>
                             </w:r>
-                            <w:proofErr w:type="spellEnd"/>
                           </w:p>
                         </w:txbxContent>
                       </wps:txbx>
@@ -732,11 +730,9 @@
                 <v:textbox>
                   <w:txbxContent>
                     <w:p>
-                      <w:proofErr w:type="spellStart"/>
                       <w:r>
                         <w:t>Tanh</w:t>
                       </w:r>
-                      <w:proofErr w:type="spellEnd"/>
                     </w:p>
                   </w:txbxContent>
                 </v:textbox>
@@ -753,7 +749,7 @@
         <mc:AlternateContent>
           <mc:Choice Requires="wps">
             <w:drawing>
-              <wp:anchor distT="0" distB="0" distL="114300" distR="114300" simplePos="0" relativeHeight="251683840" behindDoc="0" locked="0" layoutInCell="1" allowOverlap="1" wp14:anchorId="09A41DE8" wp14:editId="271D4F7F">
+              <wp:anchor distT="0" distB="0" distL="114300" distR="114300" simplePos="0" relativeHeight="251683840" behindDoc="0" locked="0" layoutInCell="1" allowOverlap="1" wp14:anchorId="09A41DE8" wp14:editId="0A40EB53">
                 <wp:simplePos x="0" y="0"/>
                 <wp:positionH relativeFrom="column">
                   <wp:posOffset>4664075</wp:posOffset>
@@ -801,11 +797,9 @@
                       <wps:txbx>
                         <w:txbxContent>
                           <w:p>
-                            <w:proofErr w:type="spellStart"/>
                             <w:r>
                               <w:t>Tanh</w:t>
                             </w:r>
-                            <w:proofErr w:type="spellEnd"/>
                           </w:p>
                         </w:txbxContent>
                       </wps:txbx>
@@ -833,11 +827,9 @@
                 <v:textbox>
                   <w:txbxContent>
                     <w:p>
-                      <w:proofErr w:type="spellStart"/>
                       <w:r>
                         <w:t>Tanh</w:t>
                       </w:r>
-                      <w:proofErr w:type="spellEnd"/>
                     </w:p>
                   </w:txbxContent>
                 </v:textbox>
@@ -1012,7 +1004,7 @@
           </mc:Choice>
           <mc:Fallback>
             <w:pict>
-              <v:rect w14:anchorId="3B5F3FD9" id="Rectangle_x0020_1" o:spid="_x0000_s1026" style="position:absolute;margin-left:-22.95pt;margin-top:225.2pt;width:60.05pt;height:36pt;z-index:251659264;visibility:visible;mso-wrap-style:square;mso-width-percent:0;mso-wrap-distance-left:9pt;mso-wrap-distance-top:0;mso-wrap-distance-right:9pt;mso-wrap-distance-bottom:0;mso-position-horizontal:absolute;mso-position-horizontal-relative:text;mso-position-vertical:absolute;mso-position-vertical-relative:text;mso-width-percent:0;mso-width-relative:margin;v-text-anchor:middle" o:gfxdata="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" fillcolor="#5b9bd5 [3204]" strokecolor="#1f4d78 [1604]" strokeweight="1pt">
+              <v:rect w14:anchorId="047A4927" id="Rectangle_x0020_1" o:spid="_x0000_s1026" style="position:absolute;margin-left:-22.95pt;margin-top:225.2pt;width:60.05pt;height:36pt;z-index:251659264;visibility:visible;mso-wrap-style:square;mso-width-percent:0;mso-wrap-distance-left:9pt;mso-wrap-distance-top:0;mso-wrap-distance-right:9pt;mso-wrap-distance-bottom:0;mso-position-horizontal:absolute;mso-position-horizontal-relative:text;mso-position-vertical:absolute;mso-position-vertical-relative:text;mso-width-percent:0;mso-width-relative:margin;v-text-anchor:middle" o:gfxdata="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" fillcolor="#5b9bd5 [3204]" strokecolor="#1f4d78 [1604]" strokeweight="1pt">
                 <w10:wrap type="through"/>
               </v:rect>
             </w:pict>
@@ -1078,7 +1070,7 @@
           </mc:Choice>
           <mc:Fallback>
             <w:pict>
-              <v:shape w14:anchorId="6169B247" id="Straight_x0020_Arrow_x0020_Connector_x0020_4" o:spid="_x0000_s1026" type="#_x0000_t32" style="position:absolute;margin-left:49.1pt;margin-top:162.4pt;width:84pt;height:1in;flip:y;z-index:251662336;visibility:visible;mso-wrap-style:square;mso-wrap-distance-left:9pt;mso-wrap-distance-top:0;mso-wrap-distance-right:9pt;mso-wrap-distance-bottom:0;mso-position-horizontal:absolute;mso-position-horizontal-relative:text;mso-position-vertical:absolute;mso-position-vertical-relative:text" o:gfxdata="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" strokecolor="#5b9bd5 [3204]" strokeweight=".5pt">
+              <v:shape w14:anchorId="02E9E2C8" id="Straight_x0020_Arrow_x0020_Connector_x0020_4" o:spid="_x0000_s1026" type="#_x0000_t32" style="position:absolute;margin-left:49.1pt;margin-top:162.4pt;width:84pt;height:1in;flip:y;z-index:251662336;visibility:visible;mso-wrap-style:square;mso-wrap-distance-left:9pt;mso-wrap-distance-top:0;mso-wrap-distance-right:9pt;mso-wrap-distance-bottom:0;mso-position-horizontal:absolute;mso-position-horizontal-relative:text;mso-position-vertical:absolute;mso-position-vertical-relative:text" o:gfxdata="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" strokecolor="#5b9bd5 [3204]" strokeweight=".5pt">
                 <v:stroke endarrow="block" joinstyle="miter"/>
               </v:shape>
             </w:pict>
@@ -1150,7 +1142,7 @@
           </mc:Choice>
           <mc:Fallback>
             <w:pict>
-              <v:shape w14:anchorId="1450EBB0" id="Straight_x0020_Arrow_x0020_Connector_x0020_5" o:spid="_x0000_s1026" type="#_x0000_t32" style="position:absolute;margin-left:49.05pt;margin-top:252.2pt;width:84.05pt;height:72.2pt;z-index:251664384;visibility:visible;mso-wrap-style:square;mso-width-percent:0;mso-height-percent:0;mso-wrap-distance-left:9pt;mso-wrap-distance-top:0;mso-wrap-distance-right:9pt;mso-wrap-distance-bottom:0;mso-position-horizontal:absolute;mso-position-horizontal-relative:text;mso-position-vertical:absolute;mso-position-vertical-relative:text;mso-width-percent:0;mso-height-percent:0;mso-width-relative:margin;mso-height-relative:margin" o:gfxdata="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" strokecolor="#5b9bd5 [3204]" strokeweight=".5pt">
+              <v:shape w14:anchorId="0312AAFC" id="Straight_x0020_Arrow_x0020_Connector_x0020_5" o:spid="_x0000_s1026" type="#_x0000_t32" style="position:absolute;margin-left:49.05pt;margin-top:252.2pt;width:84.05pt;height:72.2pt;z-index:251664384;visibility:visible;mso-wrap-style:square;mso-width-percent:0;mso-height-percent:0;mso-wrap-distance-left:9pt;mso-wrap-distance-top:0;mso-wrap-distance-right:9pt;mso-wrap-distance-bottom:0;mso-position-horizontal:absolute;mso-position-horizontal-relative:text;mso-position-vertical:absolute;mso-position-vertical-relative:text;mso-width-percent:0;mso-height-percent:0;mso-width-relative:margin;mso-height-relative:margin" o:gfxdata="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" strokecolor="#5b9bd5 [3204]" strokeweight=".5pt">
                 <v:stroke endarrow="block" joinstyle="miter"/>
               </v:shape>
             </w:pict>
@@ -1428,7 +1420,7 @@
           </mc:Choice>
           <mc:Fallback>
             <w:pict>
-              <v:rect w14:anchorId="7A8A25D7" id="Rectangle_x0020_7" o:spid="_x0000_s1026" style="position:absolute;margin-left:139.1pt;margin-top:90.4pt;width:192.05pt;height:108.2pt;z-index:251668480;visibility:visible;mso-wrap-style:square;mso-width-percent:0;mso-height-percent:0;mso-wrap-distance-left:9pt;mso-wrap-distance-top:0;mso-wrap-distance-right:9pt;mso-wrap-distance-bottom:0;mso-position-horizontal:absolute;mso-position-horizontal-relative:text;mso-position-vertical:absolute;mso-position-vertical-relative:text;mso-width-percent:0;mso-height-percent:0;mso-width-relative:margin;mso-height-relative:margin;v-text-anchor:middle" o:gfxdata="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" fillcolor="#5b9bd5 [3204]" strokecolor="#1f4d78 [1604]" strokeweight="1pt">
+              <v:rect w14:anchorId="6618E06B" id="Rectangle_x0020_7" o:spid="_x0000_s1026" style="position:absolute;margin-left:139.1pt;margin-top:90.4pt;width:192.05pt;height:108.2pt;z-index:251668480;visibility:visible;mso-wrap-style:square;mso-width-percent:0;mso-height-percent:0;mso-wrap-distance-left:9pt;mso-wrap-distance-top:0;mso-wrap-distance-right:9pt;mso-wrap-distance-bottom:0;mso-position-horizontal:absolute;mso-position-horizontal-relative:text;mso-position-vertical:absolute;mso-position-vertical-relative:text;mso-width-percent:0;mso-height-percent:0;mso-width-relative:margin;mso-height-relative:margin;v-text-anchor:middle" o:gfxdata="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" fillcolor="#5b9bd5 [3204]" strokecolor="#1f4d78 [1604]" strokeweight="1pt">
                 <w10:wrap type="through"/>
               </v:rect>
             </w:pict>
@@ -1926,7 +1918,7 @@
           </mc:Choice>
           <mc:Fallback>
             <w:pict>
-              <v:rect w14:anchorId="0C4E9584" id="Rectangle_x0020_10" o:spid="_x0000_s1026" style="position:absolute;margin-left:139.1pt;margin-top:279.4pt;width:192.05pt;height:108.2pt;z-index:251674624;visibility:visible;mso-wrap-style:square;mso-width-percent:0;mso-height-percent:0;mso-wrap-distance-left:9pt;mso-wrap-distance-top:0;mso-wrap-distance-right:9pt;mso-wrap-distance-bottom:0;mso-position-horizontal:absolute;mso-position-horizontal-relative:text;mso-position-vertical:absolute;mso-position-vertical-relative:text;mso-width-percent:0;mso-height-percent:0;mso-width-relative:margin;mso-height-relative:margin;v-text-anchor:middle" o:gfxdata="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" fillcolor="#5b9bd5 [3204]" strokecolor="#1f4d78 [1604]" strokeweight="1pt">
+              <v:rect w14:anchorId="2645B7C0" id="Rectangle_x0020_10" o:spid="_x0000_s1026" style="position:absolute;margin-left:139.1pt;margin-top:279.4pt;width:192.05pt;height:108.2pt;z-index:251674624;visibility:visible;mso-wrap-style:square;mso-width-percent:0;mso-height-percent:0;mso-wrap-distance-left:9pt;mso-wrap-distance-top:0;mso-wrap-distance-right:9pt;mso-wrap-distance-bottom:0;mso-position-horizontal:absolute;mso-position-horizontal-relative:text;mso-position-vertical:absolute;mso-position-vertical-relative:text;mso-width-percent:0;mso-height-percent:0;mso-width-relative:margin;mso-height-relative:margin;v-text-anchor:middle" o:gfxdata="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" fillcolor="#5b9bd5 [3204]" strokecolor="#1f4d78 [1604]" strokeweight="1pt">
                 <w10:wrap type="through"/>
               </v:rect>
             </w:pict>
@@ -2010,7 +2002,7 @@
           </mc:Choice>
           <mc:Fallback>
             <w:pict>
-              <v:rect w14:anchorId="6A2F7551" id="Rectangle_x0020_16" o:spid="_x0000_s1026" style="position:absolute;margin-left:372.9pt;margin-top:90.6pt;width:24.05pt;height:108.2pt;z-index:251682816;visibility:visible;mso-wrap-style:square;mso-width-percent:0;mso-height-percent:0;mso-wrap-distance-left:9pt;mso-wrap-distance-top:0;mso-wrap-distance-right:9pt;mso-wrap-distance-bottom:0;mso-position-horizontal:absolute;mso-position-horizontal-relative:text;mso-position-vertical:absolute;mso-position-vertical-relative:text;mso-width-percent:0;mso-height-percent:0;mso-width-relative:margin;mso-height-relative:margin;v-text-anchor:middle" o:gfxdata="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" fillcolor="#5b9bd5 [3204]" strokecolor="#1f4d78 [1604]" strokeweight="1pt">
+              <v:rect w14:anchorId="3BA6ABB0" id="Rectangle_x0020_16" o:spid="_x0000_s1026" style="position:absolute;margin-left:372.9pt;margin-top:90.6pt;width:24.05pt;height:108.2pt;z-index:251682816;visibility:visible;mso-wrap-style:square;mso-width-percent:0;mso-height-percent:0;mso-wrap-distance-left:9pt;mso-wrap-distance-top:0;mso-wrap-distance-right:9pt;mso-wrap-distance-bottom:0;mso-position-horizontal:absolute;mso-position-horizontal-relative:text;mso-position-vertical:absolute;mso-position-vertical-relative:text;mso-width-percent:0;mso-height-percent:0;mso-width-relative:margin;mso-height-relative:margin;v-text-anchor:middle" o:gfxdata="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" fillcolor="#5b9bd5 [3204]" strokecolor="#1f4d78 [1604]" strokeweight="1pt">
                 <w10:wrap type="through"/>
               </v:rect>
             </w:pict>

</xml_diff>